<commit_message>
adding to comm technologies
</commit_message>
<xml_diff>
--- a/documents/Comunication Technologies Complete.docx
+++ b/documents/Comunication Technologies Complete.docx
@@ -4,6 +4,12 @@
   <w:body>
     <w:sdt>
       <w:sdtPr>
+        <w:rPr>
+          <w:rFonts w:asciiTheme="minorHAnsi" w:eastAsiaTheme="minorHAnsi" w:hAnsiTheme="minorHAnsi" w:cstheme="minorBidi"/>
+          <w:color w:val="auto"/>
+          <w:sz w:val="22"/>
+          <w:szCs w:val="22"/>
+        </w:rPr>
         <w:id w:val="-426032418"/>
         <w:docPartObj>
           <w:docPartGallery w:val="Table of Contents"/>
@@ -12,13 +18,9 @@
       </w:sdtPr>
       <w:sdtEndPr>
         <w:rPr>
-          <w:rFonts w:asciiTheme="minorHAnsi" w:eastAsiaTheme="minorHAnsi" w:hAnsiTheme="minorHAnsi" w:cstheme="minorBidi"/>
           <w:b/>
           <w:bCs/>
           <w:noProof/>
-          <w:color w:val="auto"/>
-          <w:sz w:val="22"/>
-          <w:szCs w:val="22"/>
         </w:rPr>
       </w:sdtEndPr>
       <w:sdtContent>
@@ -30,7 +32,10 @@
             <w:t>Contents</w:t>
           </w:r>
         </w:p>
-        <w:p/>
+        <w:p>
+          <w:bookmarkStart w:id="0" w:name="_GoBack"/>
+          <w:bookmarkEnd w:id="0"/>
+        </w:p>
         <w:p>
           <w:pPr>
             <w:pStyle w:val="TOC1"/>
@@ -51,7 +56,7 @@
           <w:r>
             <w:fldChar w:fldCharType="separate"/>
           </w:r>
-          <w:hyperlink w:anchor="_Toc511473206" w:history="1">
+          <w:hyperlink w:anchor="_Toc529897067" w:history="1">
             <w:r>
               <w:rPr>
                 <w:rStyle w:val="Hyperlink"/>
@@ -79,7 +84,7 @@
                 <w:noProof/>
                 <w:webHidden/>
               </w:rPr>
-              <w:instrText xml:space="preserve"> PAGEREF _Toc511473206 \h </w:instrText>
+              <w:instrText xml:space="preserve"> PAGEREF _Toc529897067 \h </w:instrText>
             </w:r>
             <w:r>
               <w:rPr>
@@ -121,7 +126,7 @@
               <w:noProof/>
             </w:rPr>
           </w:pPr>
-          <w:hyperlink w:anchor="_Toc511473207" w:history="1">
+          <w:hyperlink w:anchor="_Toc529897068" w:history="1">
             <w:r>
               <w:rPr>
                 <w:rStyle w:val="Hyperlink"/>
@@ -149,7 +154,7 @@
                 <w:noProof/>
                 <w:webHidden/>
               </w:rPr>
-              <w:instrText xml:space="preserve"> PAGEREF _Toc511473207 \h </w:instrText>
+              <w:instrText xml:space="preserve"> PAGEREF _Toc529897068 \h </w:instrText>
             </w:r>
             <w:r>
               <w:rPr>
@@ -191,7 +196,7 @@
               <w:noProof/>
             </w:rPr>
           </w:pPr>
-          <w:hyperlink w:anchor="_Toc511473208" w:history="1">
+          <w:hyperlink w:anchor="_Toc529897069" w:history="1">
             <w:r>
               <w:rPr>
                 <w:rStyle w:val="Hyperlink"/>
@@ -219,7 +224,7 @@
                 <w:noProof/>
                 <w:webHidden/>
               </w:rPr>
-              <w:instrText xml:space="preserve"> PAGEREF _Toc511473208 \h </w:instrText>
+              <w:instrText xml:space="preserve"> PAGEREF _Toc529897069 \h </w:instrText>
             </w:r>
             <w:r>
               <w:rPr>
@@ -261,7 +266,7 @@
               <w:noProof/>
             </w:rPr>
           </w:pPr>
-          <w:hyperlink w:anchor="_Toc511473209" w:history="1">
+          <w:hyperlink w:anchor="_Toc529897070" w:history="1">
             <w:r>
               <w:rPr>
                 <w:rStyle w:val="Hyperlink"/>
@@ -288,7 +293,7 @@
                 <w:noProof/>
                 <w:webHidden/>
               </w:rPr>
-              <w:instrText xml:space="preserve"> PAGEREF _Toc511473209 \h </w:instrText>
+              <w:instrText xml:space="preserve"> PAGEREF _Toc529897070 \h </w:instrText>
             </w:r>
             <w:r>
               <w:rPr>
@@ -330,7 +335,7 @@
               <w:noProof/>
             </w:rPr>
           </w:pPr>
-          <w:hyperlink w:anchor="_Toc511473210" w:history="1">
+          <w:hyperlink w:anchor="_Toc529897071" w:history="1">
             <w:r>
               <w:rPr>
                 <w:rStyle w:val="Hyperlink"/>
@@ -357,7 +362,7 @@
                 <w:noProof/>
                 <w:webHidden/>
               </w:rPr>
-              <w:instrText xml:space="preserve"> PAGEREF _Toc511473210 \h </w:instrText>
+              <w:instrText xml:space="preserve"> PAGEREF _Toc529897071 \h </w:instrText>
             </w:r>
             <w:r>
               <w:rPr>
@@ -399,7 +404,7 @@
               <w:noProof/>
             </w:rPr>
           </w:pPr>
-          <w:hyperlink w:anchor="_Toc511473211" w:history="1">
+          <w:hyperlink w:anchor="_Toc529897072" w:history="1">
             <w:r>
               <w:rPr>
                 <w:rStyle w:val="Hyperlink"/>
@@ -426,7 +431,7 @@
                 <w:noProof/>
                 <w:webHidden/>
               </w:rPr>
-              <w:instrText xml:space="preserve"> PAGEREF _Toc511473211 \h </w:instrText>
+              <w:instrText xml:space="preserve"> PAGEREF _Toc529897072 \h </w:instrText>
             </w:r>
             <w:r>
               <w:rPr>
@@ -468,7 +473,7 @@
               <w:noProof/>
             </w:rPr>
           </w:pPr>
-          <w:hyperlink w:anchor="_Toc511473212" w:history="1">
+          <w:hyperlink w:anchor="_Toc529897073" w:history="1">
             <w:r>
               <w:rPr>
                 <w:rStyle w:val="Hyperlink"/>
@@ -495,7 +500,7 @@
                 <w:noProof/>
                 <w:webHidden/>
               </w:rPr>
-              <w:instrText xml:space="preserve"> PAGEREF _Toc511473212 \h </w:instrText>
+              <w:instrText xml:space="preserve"> PAGEREF _Toc529897073 \h </w:instrText>
             </w:r>
             <w:r>
               <w:rPr>
@@ -537,7 +542,7 @@
               <w:noProof/>
             </w:rPr>
           </w:pPr>
-          <w:hyperlink w:anchor="_Toc511473213" w:history="1">
+          <w:hyperlink w:anchor="_Toc529897074" w:history="1">
             <w:r>
               <w:rPr>
                 <w:rStyle w:val="Hyperlink"/>
@@ -564,7 +569,7 @@
                 <w:noProof/>
                 <w:webHidden/>
               </w:rPr>
-              <w:instrText xml:space="preserve"> PAGEREF _Toc511473213 \h </w:instrText>
+              <w:instrText xml:space="preserve"> PAGEREF _Toc529897074 \h </w:instrText>
             </w:r>
             <w:r>
               <w:rPr>
@@ -606,7 +611,7 @@
               <w:noProof/>
             </w:rPr>
           </w:pPr>
-          <w:hyperlink w:anchor="_Toc511473214" w:history="1">
+          <w:hyperlink w:anchor="_Toc529897075" w:history="1">
             <w:r>
               <w:rPr>
                 <w:rStyle w:val="Hyperlink"/>
@@ -633,7 +638,7 @@
                 <w:noProof/>
                 <w:webHidden/>
               </w:rPr>
-              <w:instrText xml:space="preserve"> PAGEREF _Toc511473214 \h </w:instrText>
+              <w:instrText xml:space="preserve"> PAGEREF _Toc529897075 \h </w:instrText>
             </w:r>
             <w:r>
               <w:rPr>
@@ -675,7 +680,7 @@
               <w:noProof/>
             </w:rPr>
           </w:pPr>
-          <w:hyperlink w:anchor="_Toc511473215" w:history="1">
+          <w:hyperlink w:anchor="_Toc529897076" w:history="1">
             <w:r>
               <w:rPr>
                 <w:rStyle w:val="Hyperlink"/>
@@ -702,7 +707,7 @@
                 <w:noProof/>
                 <w:webHidden/>
               </w:rPr>
-              <w:instrText xml:space="preserve"> PAGEREF _Toc511473215 \h </w:instrText>
+              <w:instrText xml:space="preserve"> PAGEREF _Toc529897076 \h </w:instrText>
             </w:r>
             <w:r>
               <w:rPr>
@@ -744,7 +749,7 @@
               <w:noProof/>
             </w:rPr>
           </w:pPr>
-          <w:hyperlink w:anchor="_Toc511473216" w:history="1">
+          <w:hyperlink w:anchor="_Toc529897077" w:history="1">
             <w:r>
               <w:rPr>
                 <w:rStyle w:val="Hyperlink"/>
@@ -771,7 +776,7 @@
                 <w:noProof/>
                 <w:webHidden/>
               </w:rPr>
-              <w:instrText xml:space="preserve"> PAGEREF _Toc511473216 \h </w:instrText>
+              <w:instrText xml:space="preserve"> PAGEREF _Toc529897077 \h </w:instrText>
             </w:r>
             <w:r>
               <w:rPr>
@@ -813,7 +818,7 @@
               <w:noProof/>
             </w:rPr>
           </w:pPr>
-          <w:hyperlink w:anchor="_Toc511473217" w:history="1">
+          <w:hyperlink w:anchor="_Toc529897078" w:history="1">
             <w:r>
               <w:rPr>
                 <w:rStyle w:val="Hyperlink"/>
@@ -840,7 +845,7 @@
                 <w:noProof/>
                 <w:webHidden/>
               </w:rPr>
-              <w:instrText xml:space="preserve"> PAGEREF _Toc511473217 \h </w:instrText>
+              <w:instrText xml:space="preserve"> PAGEREF _Toc529897078 \h </w:instrText>
             </w:r>
             <w:r>
               <w:rPr>
@@ -882,7 +887,7 @@
               <w:noProof/>
             </w:rPr>
           </w:pPr>
-          <w:hyperlink w:anchor="_Toc511473218" w:history="1">
+          <w:hyperlink w:anchor="_Toc529897079" w:history="1">
             <w:r>
               <w:rPr>
                 <w:rStyle w:val="Hyperlink"/>
@@ -909,7 +914,7 @@
                 <w:noProof/>
                 <w:webHidden/>
               </w:rPr>
-              <w:instrText xml:space="preserve"> PAGEREF _Toc511473218 \h </w:instrText>
+              <w:instrText xml:space="preserve"> PAGEREF _Toc529897079 \h </w:instrText>
             </w:r>
             <w:r>
               <w:rPr>
@@ -951,7 +956,7 @@
               <w:noProof/>
             </w:rPr>
           </w:pPr>
-          <w:hyperlink w:anchor="_Toc511473219" w:history="1">
+          <w:hyperlink w:anchor="_Toc529897080" w:history="1">
             <w:r>
               <w:rPr>
                 <w:rStyle w:val="Hyperlink"/>
@@ -978,7 +983,7 @@
                 <w:noProof/>
                 <w:webHidden/>
               </w:rPr>
-              <w:instrText xml:space="preserve"> PAGEREF _Toc511473219 \h </w:instrText>
+              <w:instrText xml:space="preserve"> PAGEREF _Toc529897080 \h </w:instrText>
             </w:r>
             <w:r>
               <w:rPr>
@@ -1020,7 +1025,7 @@
               <w:noProof/>
             </w:rPr>
           </w:pPr>
-          <w:hyperlink w:anchor="_Toc511473220" w:history="1">
+          <w:hyperlink w:anchor="_Toc529897081" w:history="1">
             <w:r>
               <w:rPr>
                 <w:rStyle w:val="Hyperlink"/>
@@ -1047,7 +1052,7 @@
                 <w:noProof/>
                 <w:webHidden/>
               </w:rPr>
-              <w:instrText xml:space="preserve"> PAGEREF _Toc511473220 \h </w:instrText>
+              <w:instrText xml:space="preserve"> PAGEREF _Toc529897081 \h </w:instrText>
             </w:r>
             <w:r>
               <w:rPr>
@@ -1089,7 +1094,7 @@
               <w:noProof/>
             </w:rPr>
           </w:pPr>
-          <w:hyperlink w:anchor="_Toc511473221" w:history="1">
+          <w:hyperlink w:anchor="_Toc529897082" w:history="1">
             <w:r>
               <w:rPr>
                 <w:rStyle w:val="Hyperlink"/>
@@ -1116,7 +1121,7 @@
                 <w:noProof/>
                 <w:webHidden/>
               </w:rPr>
-              <w:instrText xml:space="preserve"> PAGEREF _Toc511473221 \h </w:instrText>
+              <w:instrText xml:space="preserve"> PAGEREF _Toc529897082 \h </w:instrText>
             </w:r>
             <w:r>
               <w:rPr>
@@ -1158,7 +1163,7 @@
               <w:noProof/>
             </w:rPr>
           </w:pPr>
-          <w:hyperlink w:anchor="_Toc511473222" w:history="1">
+          <w:hyperlink w:anchor="_Toc529897083" w:history="1">
             <w:r>
               <w:rPr>
                 <w:rStyle w:val="Hyperlink"/>
@@ -1185,7 +1190,7 @@
                 <w:noProof/>
                 <w:webHidden/>
               </w:rPr>
-              <w:instrText xml:space="preserve"> PAGEREF _Toc511473222 \h </w:instrText>
+              <w:instrText xml:space="preserve"> PAGEREF _Toc529897083 \h </w:instrText>
             </w:r>
             <w:r>
               <w:rPr>
@@ -1227,7 +1232,7 @@
               <w:noProof/>
             </w:rPr>
           </w:pPr>
-          <w:hyperlink w:anchor="_Toc511473223" w:history="1">
+          <w:hyperlink w:anchor="_Toc529897084" w:history="1">
             <w:r>
               <w:rPr>
                 <w:rStyle w:val="Hyperlink"/>
@@ -1254,7 +1259,7 @@
                 <w:noProof/>
                 <w:webHidden/>
               </w:rPr>
-              <w:instrText xml:space="preserve"> PAGEREF _Toc511473223 \h </w:instrText>
+              <w:instrText xml:space="preserve"> PAGEREF _Toc529897084 \h </w:instrText>
             </w:r>
             <w:r>
               <w:rPr>
@@ -1296,7 +1301,7 @@
               <w:noProof/>
             </w:rPr>
           </w:pPr>
-          <w:hyperlink w:anchor="_Toc511473224" w:history="1">
+          <w:hyperlink w:anchor="_Toc529897085" w:history="1">
             <w:r>
               <w:rPr>
                 <w:rStyle w:val="Hyperlink"/>
@@ -1323,7 +1328,7 @@
                 <w:noProof/>
                 <w:webHidden/>
               </w:rPr>
-              <w:instrText xml:space="preserve"> PAGEREF _Toc511473224 \h </w:instrText>
+              <w:instrText xml:space="preserve"> PAGEREF _Toc529897085 \h </w:instrText>
             </w:r>
             <w:r>
               <w:rPr>
@@ -1365,7 +1370,7 @@
               <w:noProof/>
             </w:rPr>
           </w:pPr>
-          <w:hyperlink w:anchor="_Toc511473225" w:history="1">
+          <w:hyperlink w:anchor="_Toc529897086" w:history="1">
             <w:r>
               <w:rPr>
                 <w:rStyle w:val="Hyperlink"/>
@@ -1392,7 +1397,7 @@
                 <w:noProof/>
                 <w:webHidden/>
               </w:rPr>
-              <w:instrText xml:space="preserve"> PAGEREF _Toc511473225 \h </w:instrText>
+              <w:instrText xml:space="preserve"> PAGEREF _Toc529897086 \h </w:instrText>
             </w:r>
             <w:r>
               <w:rPr>
@@ -1434,7 +1439,7 @@
               <w:noProof/>
             </w:rPr>
           </w:pPr>
-          <w:hyperlink w:anchor="_Toc511473226" w:history="1">
+          <w:hyperlink w:anchor="_Toc529897087" w:history="1">
             <w:r>
               <w:rPr>
                 <w:rStyle w:val="Hyperlink"/>
@@ -1461,7 +1466,7 @@
                 <w:noProof/>
                 <w:webHidden/>
               </w:rPr>
-              <w:instrText xml:space="preserve"> PAGEREF _Toc511473226 \h </w:instrText>
+              <w:instrText xml:space="preserve"> PAGEREF _Toc529897087 \h </w:instrText>
             </w:r>
             <w:r>
               <w:rPr>
@@ -1482,6 +1487,144 @@
                 <w:webHidden/>
               </w:rPr>
               <w:t>19</w:t>
+            </w:r>
+            <w:r>
+              <w:rPr>
+                <w:noProof/>
+                <w:webHidden/>
+              </w:rPr>
+              <w:fldChar w:fldCharType="end"/>
+            </w:r>
+          </w:hyperlink>
+        </w:p>
+        <w:p>
+          <w:pPr>
+            <w:pStyle w:val="TOC2"/>
+            <w:tabs>
+              <w:tab w:val="right" w:leader="dot" w:pos="9350"/>
+            </w:tabs>
+            <w:rPr>
+              <w:rFonts w:eastAsiaTheme="minorEastAsia"/>
+              <w:noProof/>
+            </w:rPr>
+          </w:pPr>
+          <w:hyperlink w:anchor="_Toc529897088" w:history="1">
+            <w:r>
+              <w:rPr>
+                <w:rStyle w:val="Hyperlink"/>
+                <w:noProof/>
+              </w:rPr>
+              <w:t>The IoT Cloud</w:t>
+            </w:r>
+            <w:r>
+              <w:rPr>
+                <w:noProof/>
+                <w:webHidden/>
+              </w:rPr>
+              <w:tab/>
+            </w:r>
+            <w:r>
+              <w:rPr>
+                <w:noProof/>
+                <w:webHidden/>
+              </w:rPr>
+              <w:fldChar w:fldCharType="begin"/>
+            </w:r>
+            <w:r>
+              <w:rPr>
+                <w:noProof/>
+                <w:webHidden/>
+              </w:rPr>
+              <w:instrText xml:space="preserve"> PAGEREF _Toc529897088 \h </w:instrText>
+            </w:r>
+            <w:r>
+              <w:rPr>
+                <w:noProof/>
+                <w:webHidden/>
+              </w:rPr>
+            </w:r>
+            <w:r>
+              <w:rPr>
+                <w:noProof/>
+                <w:webHidden/>
+              </w:rPr>
+              <w:fldChar w:fldCharType="separate"/>
+            </w:r>
+            <w:r>
+              <w:rPr>
+                <w:noProof/>
+                <w:webHidden/>
+              </w:rPr>
+              <w:t>22</w:t>
+            </w:r>
+            <w:r>
+              <w:rPr>
+                <w:noProof/>
+                <w:webHidden/>
+              </w:rPr>
+              <w:fldChar w:fldCharType="end"/>
+            </w:r>
+          </w:hyperlink>
+        </w:p>
+        <w:p>
+          <w:pPr>
+            <w:pStyle w:val="TOC3"/>
+            <w:tabs>
+              <w:tab w:val="right" w:leader="dot" w:pos="9350"/>
+            </w:tabs>
+            <w:rPr>
+              <w:rFonts w:eastAsiaTheme="minorEastAsia"/>
+              <w:noProof/>
+            </w:rPr>
+          </w:pPr>
+          <w:hyperlink w:anchor="_Toc529897089" w:history="1">
+            <w:r>
+              <w:rPr>
+                <w:rStyle w:val="Hyperlink"/>
+                <w:noProof/>
+              </w:rPr>
+              <w:t>Waziup Architecture</w:t>
+            </w:r>
+            <w:r>
+              <w:rPr>
+                <w:noProof/>
+                <w:webHidden/>
+              </w:rPr>
+              <w:tab/>
+            </w:r>
+            <w:r>
+              <w:rPr>
+                <w:noProof/>
+                <w:webHidden/>
+              </w:rPr>
+              <w:fldChar w:fldCharType="begin"/>
+            </w:r>
+            <w:r>
+              <w:rPr>
+                <w:noProof/>
+                <w:webHidden/>
+              </w:rPr>
+              <w:instrText xml:space="preserve"> PAGEREF _Toc529897089 \h </w:instrText>
+            </w:r>
+            <w:r>
+              <w:rPr>
+                <w:noProof/>
+                <w:webHidden/>
+              </w:rPr>
+            </w:r>
+            <w:r>
+              <w:rPr>
+                <w:noProof/>
+                <w:webHidden/>
+              </w:rPr>
+              <w:fldChar w:fldCharType="separate"/>
+            </w:r>
+            <w:r>
+              <w:rPr>
+                <w:noProof/>
+                <w:webHidden/>
+              </w:rPr>
+              <w:t>25</w:t>
             </w:r>
             <w:r>
               <w:rPr>
@@ -1539,7 +1682,7 @@
           <w:szCs w:val="22"/>
         </w:rPr>
       </w:pPr>
-      <w:bookmarkStart w:id="0" w:name="_Toc511473206"/>
+      <w:bookmarkStart w:id="1" w:name="_Toc529897067"/>
       <w:r>
         <w:rPr>
           <w:rFonts w:asciiTheme="minorHAnsi" w:hAnsiTheme="minorHAnsi" w:cstheme="minorHAnsi"/>
@@ -1548,7 +1691,7 @@
         </w:rPr>
         <w:t>Communication Technologies in IoT</w:t>
       </w:r>
-      <w:bookmarkEnd w:id="0"/>
+      <w:bookmarkEnd w:id="1"/>
     </w:p>
     <w:p>
       <w:pPr>
@@ -1634,7 +1777,6 @@
         <w:rPr>
           <w:rFonts w:cstheme="minorHAnsi"/>
         </w:rPr>
-        <w:lastRenderedPageBreak/>
         <w:t xml:space="preserve">TCP/IP is responsible for full-fledged data connectivity and transmitting the data end to end by providing other functions, including addressing, mapping and acknowledgment. TCP/IP contains four layers, which differ slightly from the OSI model. </w:t>
       </w:r>
     </w:p>
@@ -1665,7 +1807,7 @@
           <w:noProof/>
         </w:rPr>
         <w:drawing>
-          <wp:inline distT="0" distB="0" distL="0" distR="0" wp14:anchorId="29CF675A" wp14:editId="14BCAE5B">
+          <wp:inline distT="0" distB="0" distL="0" distR="0" wp14:anchorId="782CAD30" wp14:editId="64FD1102">
             <wp:extent cx="4143375" cy="4010025"/>
             <wp:effectExtent l="0" t="0" r="9525" b="9525"/>
             <wp:docPr id="5" name="Picture 5"/>
@@ -1734,8 +1876,9 @@
           <w:rFonts w:cstheme="minorHAnsi"/>
           <w:noProof/>
         </w:rPr>
+        <w:lastRenderedPageBreak/>
         <w:drawing>
-          <wp:inline distT="0" distB="0" distL="0" distR="0" wp14:anchorId="2579978D" wp14:editId="44B7C26E">
+          <wp:inline distT="0" distB="0" distL="0" distR="0" wp14:anchorId="5B825C42" wp14:editId="331A2459">
             <wp:extent cx="2809875" cy="2390775"/>
             <wp:effectExtent l="0" t="0" r="9525" b="9525"/>
             <wp:docPr id="6" name="Picture 6"/>
@@ -1797,7 +1940,6 @@
           <w:b/>
           <w:bCs/>
         </w:rPr>
-        <w:lastRenderedPageBreak/>
         <w:t xml:space="preserve">Link layer: </w:t>
       </w:r>
       <w:r>
@@ -2012,6 +2154,7 @@
         <w:rPr>
           <w:rFonts w:cstheme="minorHAnsi"/>
         </w:rPr>
+        <w:lastRenderedPageBreak/>
         <w:t>Let’s take a look at an IoT system to get a clear picture of where communication fits</w:t>
       </w:r>
     </w:p>
@@ -2028,7 +2171,7 @@
           <w:noProof/>
         </w:rPr>
         <w:drawing>
-          <wp:inline distT="0" distB="0" distL="0" distR="0" wp14:anchorId="58AAD75E" wp14:editId="2D151016">
+          <wp:inline distT="0" distB="0" distL="0" distR="0" wp14:anchorId="0CF1320B" wp14:editId="1C197CF5">
             <wp:extent cx="5562600" cy="2371725"/>
             <wp:effectExtent l="0" t="0" r="0" b="9525"/>
             <wp:docPr id="4" name="Picture 4" descr="The Internet of Things from an embedded systems point of view">
@@ -2132,7 +2275,6 @@
         <w:rPr>
           <w:rFonts w:cstheme="minorHAnsi"/>
         </w:rPr>
-        <w:lastRenderedPageBreak/>
         <w:t>The Internet</w:t>
       </w:r>
     </w:p>
@@ -2164,7 +2306,7 @@
           <w:szCs w:val="22"/>
         </w:rPr>
       </w:pPr>
-      <w:bookmarkStart w:id="1" w:name="_Toc511473207"/>
+      <w:bookmarkStart w:id="2" w:name="_Toc529897068"/>
       <w:r>
         <w:rPr>
           <w:rFonts w:asciiTheme="minorHAnsi" w:hAnsiTheme="minorHAnsi" w:cstheme="minorHAnsi"/>
@@ -2173,7 +2315,7 @@
         </w:rPr>
         <w:t>The Gateway</w:t>
       </w:r>
-      <w:bookmarkEnd w:id="1"/>
+      <w:bookmarkEnd w:id="2"/>
     </w:p>
     <w:p/>
     <w:p>
@@ -2236,8 +2378,9 @@
           <w:rFonts w:cstheme="minorHAnsi"/>
           <w:noProof/>
         </w:rPr>
+        <w:lastRenderedPageBreak/>
         <w:drawing>
-          <wp:inline distT="0" distB="0" distL="0" distR="0" wp14:anchorId="1C16D4CA" wp14:editId="32EE1716">
+          <wp:inline distT="0" distB="0" distL="0" distR="0" wp14:anchorId="18DB75E2" wp14:editId="36461F64">
             <wp:extent cx="5943600" cy="3095625"/>
             <wp:effectExtent l="0" t="0" r="0" b="9525"/>
             <wp:docPr id="1" name="Picture 1" descr="Image result for the iot gateway"/>
@@ -2346,7 +2489,6 @@
         <w:rPr>
           <w:rFonts w:eastAsia="Times New Roman" w:cstheme="minorHAnsi"/>
         </w:rPr>
-        <w:lastRenderedPageBreak/>
         <w:t>Don’t have routable connectivity to the Internet, for example, Bluetooth devices.</w:t>
       </w:r>
     </w:p>
@@ -2535,7 +2677,7 @@
           <w:bCs/>
         </w:rPr>
       </w:pPr>
-      <w:bookmarkStart w:id="2" w:name="_Toc511473208"/>
+      <w:bookmarkStart w:id="3" w:name="_Toc529897069"/>
       <w:r>
         <w:rPr>
           <w:bCs/>
@@ -2548,7 +2690,7 @@
         </w:rPr>
         <w:t>Local Network</w:t>
       </w:r>
-      <w:bookmarkEnd w:id="2"/>
+      <w:bookmarkEnd w:id="3"/>
     </w:p>
     <w:p/>
     <w:p>
@@ -2592,7 +2734,7 @@
           <w:noProof/>
         </w:rPr>
         <w:drawing>
-          <wp:inline distT="0" distB="0" distL="0" distR="0" wp14:anchorId="72F86854" wp14:editId="3EC74757">
+          <wp:inline distT="0" distB="0" distL="0" distR="0" wp14:anchorId="3B2F1353" wp14:editId="18052262">
             <wp:extent cx="5562600" cy="2314575"/>
             <wp:effectExtent l="0" t="0" r="0" b="9525"/>
             <wp:docPr id="3" name="Picture 3" descr="Wireless sensor network installed in a factory, connected to the Internet via a gateway">
@@ -2670,7 +2812,6 @@
         <w:rPr>
           <w:rFonts w:cstheme="minorHAnsi"/>
         </w:rPr>
-        <w:lastRenderedPageBreak/>
         <w:t xml:space="preserve">A </w:t>
       </w:r>
       <w:r>
@@ -2692,11 +2833,11 @@
       <w:pPr>
         <w:pStyle w:val="Heading3"/>
       </w:pPr>
-      <w:bookmarkStart w:id="3" w:name="_Toc511473209"/>
+      <w:bookmarkStart w:id="4" w:name="_Toc529897070"/>
       <w:r>
         <w:t>WSN Nodes</w:t>
       </w:r>
-      <w:bookmarkEnd w:id="3"/>
+      <w:bookmarkEnd w:id="4"/>
     </w:p>
     <w:p>
       <w:pPr>
@@ -2744,11 +2885,11 @@
       <w:pPr>
         <w:pStyle w:val="Heading3"/>
       </w:pPr>
-      <w:bookmarkStart w:id="4" w:name="_Toc511473210"/>
+      <w:bookmarkStart w:id="5" w:name="_Toc529897071"/>
       <w:r>
         <w:t>WSN Edge Nodes</w:t>
       </w:r>
-      <w:bookmarkEnd w:id="4"/>
+      <w:bookmarkEnd w:id="5"/>
     </w:p>
     <w:p>
       <w:pPr>
@@ -2777,22 +2918,23 @@
         <w:pStyle w:val="Heading2"/>
         <w:jc w:val="center"/>
       </w:pPr>
-      <w:bookmarkStart w:id="5" w:name="_Toc511473211"/>
-      <w:r>
+      <w:bookmarkStart w:id="6" w:name="_Toc529897072"/>
+      <w:r>
+        <w:lastRenderedPageBreak/>
         <w:t>Link Layer Communication</w:t>
       </w:r>
-      <w:bookmarkEnd w:id="5"/>
+      <w:bookmarkEnd w:id="6"/>
     </w:p>
     <w:p/>
     <w:p>
       <w:pPr>
         <w:pStyle w:val="Heading3"/>
       </w:pPr>
-      <w:bookmarkStart w:id="6" w:name="_Toc511473212"/>
+      <w:bookmarkStart w:id="7" w:name="_Toc529897073"/>
       <w:r>
         <w:t>Bluetooth</w:t>
       </w:r>
-      <w:bookmarkEnd w:id="6"/>
+      <w:bookmarkEnd w:id="7"/>
       <w:r>
         <w:t xml:space="preserve"> </w:t>
       </w:r>
@@ -2866,7 +3008,6 @@
         <w:rPr>
           <w:rFonts w:cstheme="minorHAnsi"/>
         </w:rPr>
-        <w:lastRenderedPageBreak/>
         <w:t xml:space="preserve">Range: 50-150m (Smart/BLE) </w:t>
       </w:r>
     </w:p>
@@ -2901,12 +3042,12 @@
       <w:pPr>
         <w:pStyle w:val="Heading3"/>
       </w:pPr>
-      <w:bookmarkStart w:id="7" w:name="_Toc511473213"/>
+      <w:bookmarkStart w:id="8" w:name="_Toc529897074"/>
       <w:proofErr w:type="spellStart"/>
       <w:r>
         <w:t>Zigbee</w:t>
       </w:r>
-      <w:bookmarkEnd w:id="7"/>
+      <w:bookmarkEnd w:id="8"/>
       <w:proofErr w:type="spellEnd"/>
       <w:r>
         <w:t xml:space="preserve"> </w:t>
@@ -3000,6 +3141,7 @@
         <w:rPr>
           <w:rFonts w:cstheme="minorHAnsi"/>
         </w:rPr>
+        <w:lastRenderedPageBreak/>
         <w:t xml:space="preserve">Data Rates: 250kbps </w:t>
       </w:r>
     </w:p>
@@ -3015,11 +3157,11 @@
       <w:pPr>
         <w:pStyle w:val="Heading3"/>
       </w:pPr>
-      <w:bookmarkStart w:id="8" w:name="_Toc511473214"/>
+      <w:bookmarkStart w:id="9" w:name="_Toc529897075"/>
       <w:r>
         <w:t>Z-Wave</w:t>
       </w:r>
-      <w:bookmarkEnd w:id="8"/>
+      <w:bookmarkEnd w:id="9"/>
       <w:r>
         <w:t xml:space="preserve"> </w:t>
       </w:r>
@@ -3141,11 +3283,11 @@
       <w:pPr>
         <w:pStyle w:val="Heading3"/>
       </w:pPr>
-      <w:bookmarkStart w:id="9" w:name="_Toc511473215"/>
+      <w:bookmarkStart w:id="10" w:name="_Toc529897076"/>
       <w:r>
         <w:t>6LowPAN</w:t>
       </w:r>
-      <w:bookmarkEnd w:id="9"/>
+      <w:bookmarkEnd w:id="10"/>
       <w:r>
         <w:t xml:space="preserve"> </w:t>
       </w:r>
@@ -3174,14 +3316,7 @@
         <w:rPr>
           <w:rFonts w:cstheme="minorHAnsi"/>
         </w:rPr>
-        <w:t xml:space="preserve">like Bluetooth or ZigBee, 6LowPAN </w:t>
-      </w:r>
-      <w:r>
-        <w:rPr>
-          <w:rFonts w:cstheme="minorHAnsi"/>
-        </w:rPr>
-        <w:lastRenderedPageBreak/>
-        <w:t xml:space="preserve">is a network protocol that defines encapsulation and header compression mechanisms. The standard has the freedom of frequency band and physical layer and can also be used across multiple communications platforms, including Ethernet, Wi-Fi, 802.15.4 and sub-1GHz ISM. A key attribute is the IPv6 (Internet Protocol version 6) stack, which has been a very important introduction in recent </w:t>
+        <w:t xml:space="preserve">like Bluetooth or ZigBee, 6LowPAN is a network protocol that defines encapsulation and header compression mechanisms. The standard has the freedom of frequency band and physical layer and can also be used across multiple communications platforms, including Ethernet, Wi-Fi, 802.15.4 and sub-1GHz ISM. A key attribute is the IPv6 (Internet Protocol version 6) stack, which has been a very important introduction in recent </w:t>
       </w:r>
     </w:p>
     <w:p>
@@ -3299,6 +3434,7 @@
         <w:rPr>
           <w:rFonts w:cstheme="minorHAnsi"/>
         </w:rPr>
+        <w:lastRenderedPageBreak/>
         <w:t xml:space="preserve">Data Rates: N/A </w:t>
       </w:r>
     </w:p>
@@ -3314,12 +3450,12 @@
       <w:pPr>
         <w:pStyle w:val="Heading3"/>
       </w:pPr>
-      <w:bookmarkStart w:id="10" w:name="_Toc511473216"/>
+      <w:bookmarkStart w:id="11" w:name="_Toc529897077"/>
       <w:proofErr w:type="spellStart"/>
       <w:r>
         <w:t>WiFi</w:t>
       </w:r>
-      <w:bookmarkEnd w:id="10"/>
+      <w:bookmarkEnd w:id="11"/>
       <w:proofErr w:type="spellEnd"/>
       <w:r>
         <w:t xml:space="preserve"> </w:t>
@@ -3559,11 +3695,11 @@
       <w:pPr>
         <w:pStyle w:val="Heading3"/>
       </w:pPr>
-      <w:bookmarkStart w:id="11" w:name="_Toc511473217"/>
+      <w:bookmarkStart w:id="12" w:name="_Toc529897078"/>
       <w:r>
         <w:t>Cellular</w:t>
       </w:r>
-      <w:bookmarkEnd w:id="11"/>
+      <w:bookmarkEnd w:id="12"/>
       <w:r>
         <w:t xml:space="preserve"> </w:t>
       </w:r>
@@ -3721,6 +3857,7 @@
         <w:pStyle w:val="Heading4"/>
       </w:pPr>
       <w:r>
+        <w:lastRenderedPageBreak/>
         <w:t xml:space="preserve">A Closer Look </w:t>
       </w:r>
       <w:r>
@@ -3924,9 +4061,8 @@
           <w:sz w:val="22"/>
           <w:szCs w:val="22"/>
         </w:rPr>
-        <w:lastRenderedPageBreak/>
         <w:drawing>
-          <wp:inline distT="0" distB="0" distL="0" distR="0" wp14:anchorId="7E08B2F0" wp14:editId="2EC59554">
+          <wp:inline distT="0" distB="0" distL="0" distR="0" wp14:anchorId="1804CB2B" wp14:editId="0AF2E1A1">
             <wp:extent cx="5276850" cy="4650796"/>
             <wp:effectExtent l="0" t="0" r="0" b="0"/>
             <wp:docPr id="7" name="Picture 7"/>
@@ -3986,6 +4122,7 @@
         <w:rPr>
           <w:u w:val="single"/>
         </w:rPr>
+        <w:lastRenderedPageBreak/>
         <w:t xml:space="preserve">The base station subsystem </w:t>
       </w:r>
     </w:p>
@@ -4222,7 +4359,6 @@
           <w:sz w:val="22"/>
           <w:szCs w:val="22"/>
         </w:rPr>
-        <w:lastRenderedPageBreak/>
         <w:t>Transcoding Rate and Adaption Unit</w:t>
       </w:r>
       <w:r>
@@ -4502,11 +4638,12 @@
       <w:pPr>
         <w:pStyle w:val="Heading3"/>
       </w:pPr>
-      <w:bookmarkStart w:id="12" w:name="_Toc511473218"/>
-      <w:r>
+      <w:bookmarkStart w:id="13" w:name="_Toc529897079"/>
+      <w:r>
+        <w:lastRenderedPageBreak/>
         <w:t>NFC</w:t>
       </w:r>
-      <w:bookmarkEnd w:id="12"/>
+      <w:bookmarkEnd w:id="13"/>
       <w:r>
         <w:t xml:space="preserve"> </w:t>
       </w:r>
@@ -4651,11 +4788,11 @@
       <w:pPr>
         <w:pStyle w:val="Heading3"/>
       </w:pPr>
-      <w:bookmarkStart w:id="13" w:name="_Toc511473219"/>
+      <w:bookmarkStart w:id="14" w:name="_Toc529897080"/>
       <w:r>
         <w:t>Sigfox</w:t>
       </w:r>
-      <w:bookmarkEnd w:id="13"/>
+      <w:bookmarkEnd w:id="14"/>
       <w:r>
         <w:t xml:space="preserve"> </w:t>
       </w:r>
@@ -4705,16 +4842,7 @@
           <w:sz w:val="22"/>
           <w:szCs w:val="22"/>
         </w:rPr>
-        <w:t xml:space="preserve"> and cellular. It uses the ISM bands, which are free to use without the need to acquire licenses, to transmit data over a </w:t>
-      </w:r>
-      <w:r>
-        <w:rPr>
-          <w:rFonts w:asciiTheme="minorHAnsi" w:hAnsiTheme="minorHAnsi" w:cstheme="minorHAnsi"/>
-          <w:sz w:val="22"/>
-          <w:szCs w:val="22"/>
-        </w:rPr>
-        <w:lastRenderedPageBreak/>
-        <w:t xml:space="preserve">very narrow spectrum to and from connected objects. The idea for Sigfox is that for many M2M applications that run on a small battery and only require low levels of data transfer, then </w:t>
+        <w:t xml:space="preserve"> and cellular. It uses the ISM bands, which are free to use without the need to acquire licenses, to transmit data over a very narrow spectrum to and from connected objects. The idea for Sigfox is that for many M2M applications that run on a small battery and only require low levels of data transfer, then </w:t>
       </w:r>
       <w:proofErr w:type="spellStart"/>
       <w:r>
@@ -4910,11 +5038,11 @@
       <w:pPr>
         <w:pStyle w:val="Heading3"/>
       </w:pPr>
-      <w:bookmarkStart w:id="14" w:name="_Toc511473220"/>
+      <w:bookmarkStart w:id="15" w:name="_Toc529897081"/>
       <w:r>
         <w:t>LoRaWAN</w:t>
       </w:r>
-      <w:bookmarkEnd w:id="14"/>
+      <w:bookmarkEnd w:id="15"/>
       <w:r>
         <w:t xml:space="preserve"> </w:t>
       </w:r>
@@ -4946,7 +5074,16 @@
           <w:sz w:val="22"/>
           <w:szCs w:val="22"/>
         </w:rPr>
-        <w:t xml:space="preserve">LoRaWAN is a media access control (MAC) protocol for wide area networks. It is designed to allow low-powered devices to communicate with Internet-connected applications over long range wireless connections. LoRaWAN can be mapped to the second and third layer of the OSI model. It is implemented on top of LoRa or FSK modulation in industrial, scientific and medical (ISM) radio bands. The LoRaWAN protocols are defined by the LoRa Alliance and formalized in the LoRaWAN Specification which can be requested on the LoRa Alliance website. </w:t>
+        <w:t xml:space="preserve">LoRaWAN is a media access control (MAC) protocol for wide area networks. It is designed to allow low-powered devices to communicate with Internet-connected applications over long range wireless connections. LoRaWAN can be mapped to the second and third layer of the OSI model. It is implemented on top of LoRa or FSK modulation in industrial, scientific and medical (ISM) radio bands. The LoRaWAN </w:t>
+      </w:r>
+      <w:r>
+        <w:rPr>
+          <w:rFonts w:asciiTheme="minorHAnsi" w:hAnsiTheme="minorHAnsi" w:cstheme="minorHAnsi"/>
+          <w:sz w:val="22"/>
+          <w:szCs w:val="22"/>
+        </w:rPr>
+        <w:lastRenderedPageBreak/>
+        <w:t xml:space="preserve">protocols are defined by the LoRa Alliance and formalized in the LoRaWAN Specification which can be requested on the LoRa Alliance website. </w:t>
       </w:r>
     </w:p>
     <w:p>
@@ -5189,9 +5326,8 @@
           <w:sz w:val="22"/>
           <w:szCs w:val="22"/>
         </w:rPr>
-        <w:lastRenderedPageBreak/>
         <w:drawing>
-          <wp:inline distT="0" distB="0" distL="0" distR="0" wp14:anchorId="6CFE7FF8" wp14:editId="7A803FBB">
+          <wp:inline distT="0" distB="0" distL="0" distR="0" wp14:anchorId="22C68906" wp14:editId="3583731D">
             <wp:extent cx="6362700" cy="3305761"/>
             <wp:effectExtent l="0" t="0" r="0" b="9525"/>
             <wp:docPr id="2" name="Picture 2"/>
@@ -5256,7 +5392,25 @@
           <w:sz w:val="22"/>
           <w:szCs w:val="22"/>
         </w:rPr>
-        <w:t xml:space="preserve">Again, similar in some respects to Sigfox and </w:t>
+        <w:t xml:space="preserve">Again, similar in some respects to </w:t>
+      </w:r>
+      <w:proofErr w:type="spellStart"/>
+      <w:r>
+        <w:rPr>
+          <w:rFonts w:asciiTheme="minorHAnsi" w:hAnsiTheme="minorHAnsi" w:cstheme="minorHAnsi"/>
+          <w:sz w:val="22"/>
+          <w:szCs w:val="22"/>
+        </w:rPr>
+        <w:t>Sigfox</w:t>
+      </w:r>
+      <w:proofErr w:type="spellEnd"/>
+      <w:r>
+        <w:rPr>
+          <w:rFonts w:asciiTheme="minorHAnsi" w:hAnsiTheme="minorHAnsi" w:cstheme="minorHAnsi"/>
+          <w:sz w:val="22"/>
+          <w:szCs w:val="22"/>
+        </w:rPr>
+        <w:t xml:space="preserve"> and </w:t>
       </w:r>
       <w:proofErr w:type="spellStart"/>
       <w:r>
@@ -5385,11 +5539,12 @@
         <w:pStyle w:val="Heading2"/>
         <w:jc w:val="center"/>
       </w:pPr>
-      <w:bookmarkStart w:id="15" w:name="_Toc511473221"/>
-      <w:r>
+      <w:bookmarkStart w:id="16" w:name="_Toc529897082"/>
+      <w:r>
+        <w:lastRenderedPageBreak/>
         <w:t>Application Layer Protocols in IoT</w:t>
       </w:r>
-      <w:bookmarkEnd w:id="15"/>
+      <w:bookmarkEnd w:id="16"/>
     </w:p>
     <w:p>
       <w:pPr>
@@ -5511,11 +5666,11 @@
       <w:pPr>
         <w:pStyle w:val="Heading3"/>
       </w:pPr>
-      <w:bookmarkStart w:id="16" w:name="_Toc511473222"/>
+      <w:bookmarkStart w:id="17" w:name="_Toc529897083"/>
       <w:r>
         <w:t>MQTT</w:t>
       </w:r>
-      <w:bookmarkEnd w:id="16"/>
+      <w:bookmarkEnd w:id="17"/>
     </w:p>
     <w:p/>
     <w:p>
@@ -5534,7 +5689,6 @@
           <w:sz w:val="22"/>
           <w:szCs w:val="22"/>
         </w:rPr>
-        <w:lastRenderedPageBreak/>
         <w:t xml:space="preserve">MQTT is a Client Server publish/subscribe messaging transport protocol. It is light weight, open, simple, and designed so as to be easy to implement. These characteristics make it ideal for use in many situations, including constrained environments such as for communication in Machine to Machine (M2M) and Internet of Things (IoT) contexts where a small code footprint is required and/or network bandwidth is at a premium. MQ Telemetry Transport </w:t>
       </w:r>
     </w:p>
@@ -5786,7 +5940,7 @@
         </w:rPr>
         <w:lastRenderedPageBreak/>
         <w:drawing>
-          <wp:inline distT="0" distB="0" distL="0" distR="0" wp14:anchorId="2519E5D7" wp14:editId="6D933B26">
+          <wp:inline distT="0" distB="0" distL="0" distR="0" wp14:anchorId="0EE3E167" wp14:editId="574AD2EE">
             <wp:extent cx="5899150" cy="3813690"/>
             <wp:effectExtent l="0" t="0" r="6350" b="0"/>
             <wp:docPr id="8" name="Picture 8"/>
@@ -5839,7 +5993,6 @@
       <w:pPr>
         <w:pStyle w:val="Heading3"/>
       </w:pPr>
-      <w:bookmarkStart w:id="17" w:name="_Toc511473223"/>
     </w:p>
     <w:p>
       <w:pPr>
@@ -5850,10 +6003,11 @@
       <w:pPr>
         <w:pStyle w:val="Heading3"/>
       </w:pPr>
+      <w:bookmarkStart w:id="18" w:name="_Toc529897084"/>
       <w:r>
         <w:t>AMQP</w:t>
       </w:r>
-      <w:bookmarkEnd w:id="17"/>
+      <w:bookmarkEnd w:id="18"/>
     </w:p>
     <w:p/>
     <w:p>
@@ -5904,10 +6058,11 @@
       <w:r>
         <w:rPr>
           <w:rFonts w:cstheme="minorHAnsi"/>
+          <w:noProof/>
         </w:rPr>
         <w:lastRenderedPageBreak/>
         <w:drawing>
-          <wp:inline distT="0" distB="0" distL="0" distR="0" wp14:anchorId="44511D09" wp14:editId="76D3C266">
+          <wp:inline distT="0" distB="0" distL="0" distR="0" wp14:anchorId="6C8ADC3C" wp14:editId="262FD997">
             <wp:extent cx="5715000" cy="3343275"/>
             <wp:effectExtent l="0" t="0" r="0" b="9525"/>
             <wp:docPr id="10" name="Picture 10" descr="Figure 6: AMQP Architecture"/>
@@ -5960,11 +6115,11 @@
       <w:pPr>
         <w:pStyle w:val="Heading3"/>
       </w:pPr>
-      <w:bookmarkStart w:id="18" w:name="_Toc511473224"/>
+      <w:bookmarkStart w:id="19" w:name="_Toc529897085"/>
       <w:r>
         <w:t>HTTP</w:t>
       </w:r>
-      <w:bookmarkEnd w:id="18"/>
+      <w:bookmarkEnd w:id="19"/>
       <w:r>
         <w:t xml:space="preserve"> </w:t>
       </w:r>
@@ -6012,7 +6167,7 @@
         </w:rPr>
         <w:lastRenderedPageBreak/>
         <w:drawing>
-          <wp:inline distT="0" distB="0" distL="0" distR="0" wp14:anchorId="34D5C4FB" wp14:editId="07F2A9D4">
+          <wp:inline distT="0" distB="0" distL="0" distR="0" wp14:anchorId="14BB4FFF" wp14:editId="70F8B0D1">
             <wp:extent cx="3590925" cy="2571750"/>
             <wp:effectExtent l="0" t="0" r="9525" b="0"/>
             <wp:docPr id="14" name="Picture 14" descr="Image result for http protocol"/>
@@ -6363,10 +6518,11 @@
       <w:r>
         <w:rPr>
           <w:rFonts w:cstheme="minorHAnsi"/>
+          <w:noProof/>
         </w:rPr>
         <w:lastRenderedPageBreak/>
         <w:drawing>
-          <wp:inline distT="0" distB="0" distL="0" distR="0" wp14:anchorId="0369D8ED" wp14:editId="0EB3A456">
+          <wp:inline distT="0" distB="0" distL="0" distR="0" wp14:anchorId="0FA43133" wp14:editId="29001AF7">
             <wp:extent cx="6400800" cy="2466975"/>
             <wp:effectExtent l="0" t="0" r="0" b="9525"/>
             <wp:docPr id="16" name="Picture 16" descr="image">
@@ -6533,11 +6689,11 @@
       <w:pPr>
         <w:pStyle w:val="Heading3"/>
       </w:pPr>
-      <w:bookmarkStart w:id="19" w:name="_Toc511473225"/>
+      <w:bookmarkStart w:id="20" w:name="_Toc529897086"/>
       <w:r>
         <w:t>Notable Mentions</w:t>
       </w:r>
-      <w:bookmarkEnd w:id="19"/>
+      <w:bookmarkEnd w:id="20"/>
     </w:p>
     <w:p>
       <w:pPr>
@@ -6659,12 +6815,12 @@
         <w:pStyle w:val="Heading2"/>
         <w:jc w:val="center"/>
       </w:pPr>
-      <w:bookmarkStart w:id="20" w:name="_Toc511473226"/>
+      <w:bookmarkStart w:id="21" w:name="_Toc529897087"/>
       <w:r>
         <w:lastRenderedPageBreak/>
         <w:t>IPV6</w:t>
       </w:r>
-      <w:bookmarkEnd w:id="20"/>
+      <w:bookmarkEnd w:id="21"/>
     </w:p>
     <w:p>
       <w:pPr>
@@ -6836,7 +6992,7 @@
           <w:color w:val="555555"/>
         </w:rPr>
         <w:drawing>
-          <wp:inline distT="0" distB="0" distL="0" distR="0" wp14:anchorId="2E9DC449" wp14:editId="757FF6A3">
+          <wp:inline distT="0" distB="0" distL="0" distR="0" wp14:anchorId="04173A5E" wp14:editId="0A26EA50">
             <wp:extent cx="6038850" cy="2736354"/>
             <wp:effectExtent l="0" t="0" r="0" b="6985"/>
             <wp:docPr id="17" name="Picture 17" descr="https://d39efsjhvlftp8.cloudfront.net/cybersec-gk/secfnd/en/assets/Security/Certification/SECFND/v1.0_CC_update/SECFND_100_IPv4_and_IPv6_Header_Comparison_001-9c9ac03e40710e31cef3f7c7181a4a55.png"/>
@@ -8108,8 +8264,6 @@
         </w:rPr>
         <w:t>IPv6 provides an address self-configuration mechanism (Stateless mechanism). The nodes can define their addresses in very autonomous manner.  This enables to reduce drastically the configuration effort and cost.</w:t>
       </w:r>
-      <w:bookmarkStart w:id="21" w:name="_GoBack"/>
-      <w:bookmarkEnd w:id="21"/>
     </w:p>
     <w:p>
       <w:pPr>
@@ -8153,20 +8307,358 @@
     </w:p>
     <w:p>
       <w:pPr>
-        <w:jc w:val="both"/>
-        <w:rPr>
-          <w:rFonts w:cstheme="minorHAnsi"/>
-        </w:rPr>
-      </w:pPr>
+        <w:pStyle w:val="Heading2"/>
+      </w:pPr>
+    </w:p>
+    <w:p>
+      <w:pPr>
+        <w:pStyle w:val="Heading2"/>
+      </w:pPr>
+      <w:bookmarkStart w:id="22" w:name="_Toc529897088"/>
+      <w:r>
+        <w:t xml:space="preserve">The </w:t>
+      </w:r>
+      <w:proofErr w:type="spellStart"/>
+      <w:r>
+        <w:t>IoT</w:t>
+      </w:r>
+      <w:proofErr w:type="spellEnd"/>
+      <w:r>
+        <w:t xml:space="preserve"> Cloud</w:t>
+      </w:r>
+      <w:bookmarkEnd w:id="22"/>
+    </w:p>
+    <w:p/>
+    <w:p>
+      <w:pPr>
+        <w:jc w:val="both"/>
+      </w:pPr>
+      <w:r>
+        <w:t xml:space="preserve">After your </w:t>
+      </w:r>
+      <w:proofErr w:type="spellStart"/>
+      <w:r>
+        <w:t>IoT</w:t>
+      </w:r>
+      <w:proofErr w:type="spellEnd"/>
+      <w:r>
+        <w:t xml:space="preserve"> project is up and running, many devices will be producing lots of data. You need an efficient, scalable, affordable way to both manage those devices and handle all that information and make it work for you. When it comes to storing, processing, and analyzing data, especially big data, it's hard to beat the cloud.</w:t>
+      </w:r>
+    </w:p>
+    <w:p>
+      <w:pPr>
+        <w:jc w:val="both"/>
+      </w:pPr>
+      <w:r>
+        <w:t>In most cases, typical features</w:t>
+      </w:r>
+      <w:r>
+        <w:t xml:space="preserve"> of a cloud platform</w:t>
+      </w:r>
+      <w:r>
+        <w:t xml:space="preserve"> include connectivity and network management, device management, data acquisition, processing analysis and visualization, application enablement, integration and storage.</w:t>
+      </w:r>
+    </w:p>
+    <w:p>
+      <w:pPr>
+        <w:jc w:val="both"/>
+      </w:pPr>
+      <w:r>
+        <w:t xml:space="preserve">We should also note that cloud for </w:t>
+      </w:r>
+      <w:proofErr w:type="spellStart"/>
+      <w:r>
+        <w:t>IoT</w:t>
+      </w:r>
+      <w:proofErr w:type="spellEnd"/>
+      <w:r>
+        <w:t xml:space="preserve"> can be employed in three ways: Infrastructure-as-a-Service (IaaS), Platform-as-a-Service (PaaS) or Software-as-a-Service (SaaS)</w:t>
+      </w:r>
+      <w:r>
+        <w:t xml:space="preserve">. </w:t>
+      </w:r>
+      <w:r>
+        <w:t xml:space="preserve">For developers, an </w:t>
+      </w:r>
+      <w:proofErr w:type="spellStart"/>
+      <w:r>
+        <w:t>IoT</w:t>
+      </w:r>
+      <w:proofErr w:type="spellEnd"/>
+      <w:r>
+        <w:t xml:space="preserve"> platform provides a set of ready-to-use features that greatly speed up development of applications for connected devices as well as take care of scalability and cross-device compatibility.</w:t>
+      </w:r>
+      <w:r>
+        <w:t xml:space="preserve"> </w:t>
+      </w:r>
+      <w:r>
+        <w:t xml:space="preserve">Modern </w:t>
+      </w:r>
+      <w:proofErr w:type="spellStart"/>
+      <w:r>
+        <w:t>IoT</w:t>
+      </w:r>
+      <w:proofErr w:type="spellEnd"/>
+      <w:r>
+        <w:t xml:space="preserve"> platforms go further and introduce a variety of valuable features into the hardware and application layers as well. They provide components for frontend and analytics, on-device data processing, and cloud-based deployment. Some of them can handle end-to-end </w:t>
+      </w:r>
+      <w:proofErr w:type="spellStart"/>
+      <w:r>
+        <w:t>IoT</w:t>
+      </w:r>
+      <w:proofErr w:type="spellEnd"/>
+      <w:r>
+        <w:t xml:space="preserve"> solution implementation from the ground up.</w:t>
+      </w:r>
     </w:p>
     <w:p>
       <w:pPr>
         <w:ind w:left="360"/>
         <w:jc w:val="both"/>
-        <w:rPr>
-          <w:rFonts w:cstheme="minorHAnsi"/>
-        </w:rPr>
-      </w:pPr>
+      </w:pPr>
+    </w:p>
+    <w:p>
+      <w:pPr>
+        <w:jc w:val="both"/>
+      </w:pPr>
+      <w:r>
+        <w:t>The below figure summarizes the cloud pretty well</w:t>
+      </w:r>
+    </w:p>
+    <w:p>
+      <w:pPr>
+        <w:ind w:left="360"/>
+        <w:jc w:val="both"/>
+        <w:rPr>
+          <w:rFonts w:cstheme="minorHAnsi"/>
+        </w:rPr>
+      </w:pPr>
+      <w:r>
+        <w:rPr>
+          <w:noProof/>
+        </w:rPr>
+        <w:lastRenderedPageBreak/>
+        <w:drawing>
+          <wp:inline distT="0" distB="0" distL="0" distR="0" wp14:anchorId="11F7C174" wp14:editId="68C53011">
+            <wp:extent cx="6441019" cy="3886200"/>
+            <wp:effectExtent l="0" t="0" r="0" b="0"/>
+            <wp:docPr id="9" name="Picture 9" descr="Image result for iot cloud"/>
+            <wp:cNvGraphicFramePr>
+              <a:graphicFrameLocks xmlns:a="http://schemas.openxmlformats.org/drawingml/2006/main" noChangeAspect="1"/>
+            </wp:cNvGraphicFramePr>
+            <a:graphic xmlns:a="http://schemas.openxmlformats.org/drawingml/2006/main">
+              <a:graphicData uri="http://schemas.openxmlformats.org/drawingml/2006/picture">
+                <pic:pic xmlns:pic="http://schemas.openxmlformats.org/drawingml/2006/picture">
+                  <pic:nvPicPr>
+                    <pic:cNvPr id="0" name="Picture 1" descr="Image result for iot cloud"/>
+                    <pic:cNvPicPr>
+                      <a:picLocks noChangeAspect="1" noChangeArrowheads="1"/>
+                    </pic:cNvPicPr>
+                  </pic:nvPicPr>
+                  <pic:blipFill>
+                    <a:blip r:embed="rId22">
+                      <a:extLst>
+                        <a:ext uri="{28A0092B-C50C-407E-A947-70E740481C1C}">
+                          <a14:useLocalDpi xmlns:a14="http://schemas.microsoft.com/office/drawing/2010/main" val="0"/>
+                        </a:ext>
+                      </a:extLst>
+                    </a:blip>
+                    <a:srcRect/>
+                    <a:stretch>
+                      <a:fillRect/>
+                    </a:stretch>
+                  </pic:blipFill>
+                  <pic:spPr bwMode="auto">
+                    <a:xfrm>
+                      <a:off x="0" y="0"/>
+                      <a:ext cx="6477614" cy="3908280"/>
+                    </a:xfrm>
+                    <a:prstGeom prst="rect">
+                      <a:avLst/>
+                    </a:prstGeom>
+                    <a:noFill/>
+                    <a:ln>
+                      <a:noFill/>
+                    </a:ln>
+                  </pic:spPr>
+                </pic:pic>
+              </a:graphicData>
+            </a:graphic>
+          </wp:inline>
+        </w:drawing>
+      </w:r>
+    </w:p>
+    <w:p>
+      <w:pPr>
+        <w:ind w:left="360"/>
+        <w:jc w:val="both"/>
+        <w:rPr>
+          <w:rFonts w:cstheme="minorHAnsi"/>
+        </w:rPr>
+      </w:pPr>
+      <w:r>
+        <w:rPr>
+          <w:rFonts w:cstheme="minorHAnsi"/>
+        </w:rPr>
+        <w:t>Yet another summarization can be given below</w:t>
+      </w:r>
+    </w:p>
+    <w:p>
+      <w:pPr>
+        <w:ind w:left="360"/>
+        <w:jc w:val="both"/>
+        <w:rPr>
+          <w:rFonts w:cstheme="minorHAnsi"/>
+        </w:rPr>
+      </w:pPr>
+      <w:r>
+        <w:rPr>
+          <w:noProof/>
+        </w:rPr>
+        <w:lastRenderedPageBreak/>
+        <w:drawing>
+          <wp:inline distT="0" distB="0" distL="0" distR="0" wp14:anchorId="6FD1ED77" wp14:editId="638FE0A5">
+            <wp:extent cx="5943600" cy="7440774"/>
+            <wp:effectExtent l="0" t="0" r="0" b="8255"/>
+            <wp:docPr id="12" name="Picture 12" descr="https://www.kaaproject.org/uploads/2016/12/WhatisIoTPlatform_01-2-597x1024.png"/>
+            <wp:cNvGraphicFramePr>
+              <a:graphicFrameLocks xmlns:a="http://schemas.openxmlformats.org/drawingml/2006/main" noChangeAspect="1"/>
+            </wp:cNvGraphicFramePr>
+            <a:graphic xmlns:a="http://schemas.openxmlformats.org/drawingml/2006/main">
+              <a:graphicData uri="http://schemas.openxmlformats.org/drawingml/2006/picture">
+                <pic:pic xmlns:pic="http://schemas.openxmlformats.org/drawingml/2006/picture">
+                  <pic:nvPicPr>
+                    <pic:cNvPr id="0" name="Picture 3" descr="https://www.kaaproject.org/uploads/2016/12/WhatisIoTPlatform_01-2-597x1024.png"/>
+                    <pic:cNvPicPr>
+                      <a:picLocks noChangeAspect="1" noChangeArrowheads="1"/>
+                    </pic:cNvPicPr>
+                  </pic:nvPicPr>
+                  <pic:blipFill>
+                    <a:blip r:embed="rId23">
+                      <a:extLst>
+                        <a:ext uri="{28A0092B-C50C-407E-A947-70E740481C1C}">
+                          <a14:useLocalDpi xmlns:a14="http://schemas.microsoft.com/office/drawing/2010/main" val="0"/>
+                        </a:ext>
+                      </a:extLst>
+                    </a:blip>
+                    <a:srcRect/>
+                    <a:stretch>
+                      <a:fillRect/>
+                    </a:stretch>
+                  </pic:blipFill>
+                  <pic:spPr bwMode="auto">
+                    <a:xfrm>
+                      <a:off x="0" y="0"/>
+                      <a:ext cx="5943600" cy="7440774"/>
+                    </a:xfrm>
+                    <a:prstGeom prst="rect">
+                      <a:avLst/>
+                    </a:prstGeom>
+                    <a:noFill/>
+                    <a:ln>
+                      <a:noFill/>
+                    </a:ln>
+                  </pic:spPr>
+                </pic:pic>
+              </a:graphicData>
+            </a:graphic>
+          </wp:inline>
+        </w:drawing>
+      </w:r>
+    </w:p>
+    <w:p>
+      <w:pPr>
+        <w:ind w:left="360"/>
+        <w:jc w:val="both"/>
+        <w:rPr>
+          <w:rFonts w:cstheme="minorHAnsi"/>
+        </w:rPr>
+      </w:pPr>
+    </w:p>
+    <w:p>
+      <w:pPr>
+        <w:ind w:left="360"/>
+        <w:jc w:val="both"/>
+        <w:rPr>
+          <w:rFonts w:cstheme="minorHAnsi"/>
+        </w:rPr>
+      </w:pPr>
+    </w:p>
+    <w:p>
+      <w:pPr>
+        <w:pStyle w:val="Heading3"/>
+      </w:pPr>
+      <w:bookmarkStart w:id="23" w:name="_Toc529897089"/>
+      <w:proofErr w:type="spellStart"/>
+      <w:r>
+        <w:lastRenderedPageBreak/>
+        <w:t>Waziup</w:t>
+      </w:r>
+      <w:proofErr w:type="spellEnd"/>
+      <w:r>
+        <w:t xml:space="preserve"> Architecture</w:t>
+      </w:r>
+      <w:bookmarkEnd w:id="23"/>
+    </w:p>
+    <w:p>
+      <w:pPr>
+        <w:ind w:left="360"/>
+        <w:jc w:val="both"/>
+        <w:rPr>
+          <w:rFonts w:cstheme="minorHAnsi"/>
+        </w:rPr>
+      </w:pPr>
+    </w:p>
+    <w:p>
+      <w:pPr>
+        <w:ind w:left="360"/>
+        <w:jc w:val="both"/>
+        <w:rPr>
+          <w:rFonts w:cstheme="minorHAnsi"/>
+        </w:rPr>
+      </w:pPr>
+      <w:r>
+        <w:rPr>
+          <w:rFonts w:cstheme="minorHAnsi"/>
+        </w:rPr>
+        <w:drawing>
+          <wp:inline distT="0" distB="0" distL="0" distR="0" wp14:anchorId="6AC91709" wp14:editId="036A05BF">
+            <wp:extent cx="5943600" cy="3736975"/>
+            <wp:effectExtent l="0" t="0" r="0" b="0"/>
+            <wp:docPr id="11" name="Content Placeholder 3"/>
+            <wp:cNvGraphicFramePr>
+              <a:graphicFrameLocks xmlns:a="http://schemas.openxmlformats.org/drawingml/2006/main" noGrp="1"/>
+            </wp:cNvGraphicFramePr>
+            <a:graphic xmlns:a="http://schemas.openxmlformats.org/drawingml/2006/main">
+              <a:graphicData uri="http://schemas.openxmlformats.org/drawingml/2006/picture">
+                <pic:pic xmlns:pic="http://schemas.openxmlformats.org/drawingml/2006/picture">
+                  <pic:nvPicPr>
+                    <pic:cNvPr id="4" name="Content Placeholder 3"/>
+                    <pic:cNvPicPr>
+                      <a:picLocks noGrp="1"/>
+                    </pic:cNvPicPr>
+                  </pic:nvPicPr>
+                  <pic:blipFill>
+                    <a:blip r:embed="rId24"/>
+                    <a:stretch>
+                      <a:fillRect/>
+                    </a:stretch>
+                  </pic:blipFill>
+                  <pic:spPr>
+                    <a:xfrm>
+                      <a:off x="0" y="0"/>
+                      <a:ext cx="5943600" cy="3736975"/>
+                    </a:xfrm>
+                    <a:prstGeom prst="rect">
+                      <a:avLst/>
+                    </a:prstGeom>
+                  </pic:spPr>
+                </pic:pic>
+              </a:graphicData>
+            </a:graphic>
+          </wp:inline>
+        </w:drawing>
+      </w:r>
     </w:p>
     <w:sectPr>
       <w:pgSz w:w="12240" w:h="15840"/>
@@ -14082,7 +14574,7 @@
 </file>
 
 <file path=customXml/itemProps1.xml><?xml version="1.0" encoding="utf-8"?>
-<ds:datastoreItem xmlns:ds="http://schemas.openxmlformats.org/officeDocument/2006/customXml" ds:itemID="{D28BD7AF-69DD-4151-8754-49787B4F7D04}">
+<ds:datastoreItem xmlns:ds="http://schemas.openxmlformats.org/officeDocument/2006/customXml" ds:itemID="{F0BBAAAE-C45B-4B75-9991-8AC37D86966A}">
   <ds:schemaRefs>
     <ds:schemaRef ds:uri="http://schemas.openxmlformats.org/officeDocument/2006/bibliography"/>
   </ds:schemaRefs>

</xml_diff>